<commit_message>
Adds use case diagrams for the use case charts.
</commit_message>
<xml_diff>
--- a/Use-Case-Charts.docx
+++ b/Use-Case-Charts.docx
@@ -1,6 +1,6 @@
 
 <file path=word/document.xml><?xml version="1.0" encoding="utf-8"?>
-<w:document xmlns:wpc="http://schemas.microsoft.com/office/word/2010/wordprocessingCanvas" xmlns:cx="http://schemas.microsoft.com/office/drawing/2014/chartex" xmlns:cx1="http://schemas.microsoft.com/office/drawing/2015/9/8/chartex" xmlns:cx2="http://schemas.microsoft.com/office/drawing/2015/10/21/chartex" xmlns:cx3="http://schemas.microsoft.com/office/drawing/2016/5/9/chartex" xmlns:cx4="http://schemas.microsoft.com/office/drawing/2016/5/10/chartex" xmlns:cx5="http://schemas.microsoft.com/office/drawing/2016/5/11/chartex" xmlns:mc="http://schemas.openxmlformats.org/markup-compatibility/2006" xmlns:o="urn:schemas-microsoft-com:office:office" xmlns:r="http://schemas.openxmlformats.org/officeDocument/2006/relationships" xmlns:m="http://schemas.openxmlformats.org/officeDocument/2006/math" xmlns:v="urn:schemas-microsoft-com:vml" xmlns:wp14="http://schemas.microsoft.com/office/word/2010/wordprocessingDrawing" xmlns:wp="http://schemas.openxmlformats.org/drawingml/2006/wordprocessingDrawing" xmlns:w10="urn:schemas-microsoft-com:office:word" xmlns:w="http://schemas.openxmlformats.org/wordprocessingml/2006/main" xmlns:w14="http://schemas.microsoft.com/office/word/2010/wordml" xmlns:w15="http://schemas.microsoft.com/office/word/2012/wordml" xmlns:w16se="http://schemas.microsoft.com/office/word/2015/wordml/symex" xmlns:wpg="http://schemas.microsoft.com/office/word/2010/wordprocessingGroup" xmlns:wpi="http://schemas.microsoft.com/office/word/2010/wordprocessingInk" xmlns:wne="http://schemas.microsoft.com/office/word/2006/wordml" xmlns:wps="http://schemas.microsoft.com/office/word/2010/wordprocessingShape" mc:Ignorable="w14 w15 w16se wp14">
+<w:document xmlns:wpc="http://schemas.microsoft.com/office/word/2010/wordprocessingCanvas" xmlns:cx="http://schemas.microsoft.com/office/drawing/2014/chartex" xmlns:cx1="http://schemas.microsoft.com/office/drawing/2015/9/8/chartex" xmlns:cx2="http://schemas.microsoft.com/office/drawing/2015/10/21/chartex" xmlns:cx3="http://schemas.microsoft.com/office/drawing/2016/5/9/chartex" xmlns:cx4="http://schemas.microsoft.com/office/drawing/2016/5/10/chartex" xmlns:cx5="http://schemas.microsoft.com/office/drawing/2016/5/11/chartex" xmlns:cx6="http://schemas.microsoft.com/office/drawing/2016/5/12/chartex" xmlns:cx7="http://schemas.microsoft.com/office/drawing/2016/5/13/chartex" xmlns:cx8="http://schemas.microsoft.com/office/drawing/2016/5/14/chartex" xmlns:mc="http://schemas.openxmlformats.org/markup-compatibility/2006" xmlns:aink="http://schemas.microsoft.com/office/drawing/2016/ink" xmlns:am3d="http://schemas.microsoft.com/office/drawing/2017/model3d" xmlns:o="urn:schemas-microsoft-com:office:office" xmlns:r="http://schemas.openxmlformats.org/officeDocument/2006/relationships" xmlns:m="http://schemas.openxmlformats.org/officeDocument/2006/math" xmlns:v="urn:schemas-microsoft-com:vml" xmlns:wp14="http://schemas.microsoft.com/office/word/2010/wordprocessingDrawing" xmlns:wp="http://schemas.openxmlformats.org/drawingml/2006/wordprocessingDrawing" xmlns:w10="urn:schemas-microsoft-com:office:word" xmlns:w="http://schemas.openxmlformats.org/wordprocessingml/2006/main" xmlns:w14="http://schemas.microsoft.com/office/word/2010/wordml" xmlns:w15="http://schemas.microsoft.com/office/word/2012/wordml" xmlns:w16cid="http://schemas.microsoft.com/office/word/2016/wordml/cid" xmlns:w16se="http://schemas.microsoft.com/office/word/2015/wordml/symex" xmlns:wpg="http://schemas.microsoft.com/office/word/2010/wordprocessingGroup" xmlns:wpi="http://schemas.microsoft.com/office/word/2010/wordprocessingInk" xmlns:wne="http://schemas.microsoft.com/office/word/2006/wordml" xmlns:wps="http://schemas.microsoft.com/office/word/2010/wordprocessingShape" mc:Ignorable="w14 w15 w16se w16cid wp14">
   <w:body>
     <w:tbl>
       <w:tblPr>
@@ -59,7 +59,13 @@
               </w:numPr>
             </w:pPr>
             <w:r>
-              <w:t>Select “Checkout” option in the main screen.</w:t>
+              <w:t xml:space="preserve">Select “Checkout” option in the main screen. </w:t>
+            </w:r>
+            <w:r>
+              <w:rPr>
+                <w:i/>
+              </w:rPr>
+              <w:t>(Diagram 1.0)</w:t>
             </w:r>
           </w:p>
         </w:tc>
@@ -79,7 +85,19 @@
               </w:tabs>
             </w:pPr>
             <w:r>
-              <w:t>Show the checkout screen for a new order.</w:t>
+              <w:t xml:space="preserve">Show the checkout screen for a new order. </w:t>
+            </w:r>
+            <w:r>
+              <w:rPr>
+                <w:i/>
+              </w:rPr>
+              <w:t>(Diagram 1.1</w:t>
+            </w:r>
+            <w:r>
+              <w:rPr>
+                <w:i/>
+              </w:rPr>
+              <w:t>)</w:t>
             </w:r>
           </w:p>
         </w:tc>
@@ -136,7 +154,19 @@
               </w:tabs>
             </w:pPr>
             <w:r>
-              <w:t>Search internal database (excel sheet) for item information and subtract the item(s) from the inventory. Display item details on screen.</w:t>
+              <w:t xml:space="preserve">Search internal database (excel sheet) for item information and subtract the item(s) from the inventory. Display item details on screen. </w:t>
+            </w:r>
+            <w:r>
+              <w:rPr>
+                <w:i/>
+              </w:rPr>
+              <w:t>(Diagram 1.2</w:t>
+            </w:r>
+            <w:r>
+              <w:rPr>
+                <w:i/>
+              </w:rPr>
+              <w:t>)</w:t>
             </w:r>
           </w:p>
         </w:tc>
@@ -214,7 +244,19 @@
               </w:tabs>
             </w:pPr>
             <w:r>
-              <w:t>Calculates the total price including tax of all the items and displays it. Show the payment screen options.</w:t>
+              <w:t xml:space="preserve">Calculates the total price including tax of all the items and displays it. Show the payment screen options. </w:t>
+            </w:r>
+            <w:r>
+              <w:rPr>
+                <w:i/>
+              </w:rPr>
+              <w:t>(Diagram 1.3</w:t>
+            </w:r>
+            <w:r>
+              <w:rPr>
+                <w:i/>
+              </w:rPr>
+              <w:t>)</w:t>
             </w:r>
           </w:p>
         </w:tc>
@@ -233,10 +275,7 @@
               </w:numPr>
             </w:pPr>
             <w:r>
-              <w:t>a</w:t>
-            </w:r>
-            <w:r>
-              <w:t>) Choose a card payment type.</w:t>
+              <w:t>a) Choose a card payment type.</w:t>
             </w:r>
           </w:p>
           <w:p>
@@ -245,10 +284,7 @@
               <w:ind w:left="360"/>
             </w:pPr>
             <w:r>
-              <w:t>b</w:t>
-            </w:r>
-            <w:r>
-              <w:t>) Choose cash payment.</w:t>
+              <w:t>b) Choose cash payment.</w:t>
             </w:r>
           </w:p>
           <w:p>
@@ -257,10 +293,7 @@
               <w:ind w:left="360"/>
             </w:pPr>
             <w:r>
-              <w:t>c</w:t>
-            </w:r>
-            <w:r>
-              <w:t>) Choose other method (PayPal, Food Stamps, EBT, etc.)</w:t>
+              <w:t>c) Choose other method (PayPal, Food Stamps, EBT, etc.)</w:t>
             </w:r>
           </w:p>
         </w:tc>
@@ -280,10 +313,19 @@
               </w:tabs>
             </w:pPr>
             <w:r>
-              <w:t>a</w:t>
-            </w:r>
-            <w:r>
-              <w:t>) Request user card.</w:t>
+              <w:t xml:space="preserve">a) Request user card. </w:t>
+            </w:r>
+            <w:r>
+              <w:rPr>
+                <w:i/>
+              </w:rPr>
+              <w:t>(Diagram 1.4</w:t>
+            </w:r>
+            <w:r>
+              <w:rPr>
+                <w:i/>
+              </w:rPr>
+              <w:t>)</w:t>
             </w:r>
           </w:p>
           <w:p>
@@ -295,10 +337,19 @@
               <w:ind w:left="360"/>
             </w:pPr>
             <w:r>
-              <w:t>b</w:t>
-            </w:r>
-            <w:r>
-              <w:t>) Display cash payment page and request cash.</w:t>
+              <w:t xml:space="preserve">b) Display cash payment page and request cash. </w:t>
+            </w:r>
+            <w:r>
+              <w:rPr>
+                <w:i/>
+              </w:rPr>
+              <w:t>(Diagram 1.6</w:t>
+            </w:r>
+            <w:r>
+              <w:rPr>
+                <w:i/>
+              </w:rPr>
+              <w:t>)</w:t>
             </w:r>
           </w:p>
           <w:p>
@@ -310,16 +361,19 @@
               <w:ind w:left="360"/>
             </w:pPr>
             <w:r>
-              <w:t>c</w:t>
-            </w:r>
-            <w:r>
-              <w:t>) Request</w:t>
-            </w:r>
-            <w:r>
-              <w:t xml:space="preserve"> type of ‘other’ payment</w:t>
-            </w:r>
-            <w:r>
-              <w:t>.</w:t>
+              <w:t xml:space="preserve">c) Request type of ‘other’ payment. </w:t>
+            </w:r>
+            <w:r>
+              <w:rPr>
+                <w:i/>
+              </w:rPr>
+              <w:t>(Diagram 1.8</w:t>
+            </w:r>
+            <w:r>
+              <w:rPr>
+                <w:i/>
+              </w:rPr>
+              <w:t>)</w:t>
             </w:r>
           </w:p>
         </w:tc>
@@ -338,10 +392,7 @@
               </w:numPr>
             </w:pPr>
             <w:r>
-              <w:t>a</w:t>
-            </w:r>
-            <w:r>
-              <w:t>) Swipe card.</w:t>
+              <w:t>a) Swipe card.</w:t>
             </w:r>
           </w:p>
           <w:p>
@@ -350,10 +401,7 @@
               <w:ind w:left="360"/>
             </w:pPr>
             <w:r>
-              <w:t>b</w:t>
-            </w:r>
-            <w:r>
-              <w:t>) Enter cash given.</w:t>
+              <w:t>b) Enter cash given.</w:t>
             </w:r>
           </w:p>
           <w:p>
@@ -362,13 +410,7 @@
               <w:ind w:left="360"/>
             </w:pPr>
             <w:r>
-              <w:t>c</w:t>
-            </w:r>
-            <w:r>
-              <w:t xml:space="preserve">) </w:t>
-            </w:r>
-            <w:r>
-              <w:t>Cashier completes appropriate action.</w:t>
+              <w:t>c) Cashier completes appropriate action.</w:t>
             </w:r>
           </w:p>
         </w:tc>
@@ -388,16 +430,19 @@
               </w:tabs>
             </w:pPr>
             <w:r>
-              <w:t>a</w:t>
-            </w:r>
-            <w:r>
-              <w:t>) Request signature</w:t>
-            </w:r>
-            <w:r>
-              <w:t xml:space="preserve"> &amp; zip-code/PIN</w:t>
-            </w:r>
-            <w:r>
-              <w:t>.</w:t>
+              <w:t xml:space="preserve">a) Request signature &amp; zip-code/PIN. (This screen requests input from customer and not the employee.) </w:t>
+            </w:r>
+            <w:r>
+              <w:rPr>
+                <w:i/>
+              </w:rPr>
+              <w:t>(Diagram 1.5</w:t>
+            </w:r>
+            <w:r>
+              <w:rPr>
+                <w:i/>
+              </w:rPr>
+              <w:t>)</w:t>
             </w:r>
           </w:p>
           <w:p>
@@ -409,10 +454,19 @@
               <w:ind w:left="360"/>
             </w:pPr>
             <w:r>
-              <w:t>b</w:t>
-            </w:r>
-            <w:r>
-              <w:t>) Display change owed.</w:t>
+              <w:t xml:space="preserve">b) Display change owed. </w:t>
+            </w:r>
+            <w:r>
+              <w:rPr>
+                <w:i/>
+              </w:rPr>
+              <w:t>(Diagram 1.7</w:t>
+            </w:r>
+            <w:r>
+              <w:rPr>
+                <w:i/>
+              </w:rPr>
+              <w:t>)</w:t>
             </w:r>
           </w:p>
           <w:p>
@@ -443,16 +497,7 @@
               </w:numPr>
             </w:pPr>
             <w:r>
-              <w:t>a</w:t>
-            </w:r>
-            <w:r>
-              <w:t>) Input signature</w:t>
-            </w:r>
-            <w:r>
-              <w:t xml:space="preserve"> &amp; zip code/PIN</w:t>
-            </w:r>
-            <w:r>
-              <w:t>.</w:t>
+              <w:t>a) Input signature &amp; zip code/PIN.</w:t>
             </w:r>
           </w:p>
           <w:p>
@@ -461,10 +506,7 @@
               <w:ind w:left="360"/>
             </w:pPr>
             <w:r>
-              <w:t>b</w:t>
-            </w:r>
-            <w:r>
-              <w:t>) Give customer change.</w:t>
+              <w:t>b) Give customer change.</w:t>
             </w:r>
           </w:p>
         </w:tc>
@@ -484,7 +526,19 @@
               </w:tabs>
             </w:pPr>
             <w:r>
-              <w:t>Print receipt</w:t>
+              <w:t xml:space="preserve">Print receipt </w:t>
+            </w:r>
+            <w:r>
+              <w:rPr>
+                <w:i/>
+              </w:rPr>
+              <w:t>(Diagram 1.9</w:t>
+            </w:r>
+            <w:r>
+              <w:rPr>
+                <w:i/>
+              </w:rPr>
+              <w:t>)</w:t>
             </w:r>
           </w:p>
         </w:tc>
@@ -513,11 +567,6 @@
           </w:tcPr>
           <w:p>
             <w:pPr>
-              <w:pStyle w:val="ListParagraph"/>
-              <w:numPr>
-                <w:ilvl w:val="0"/>
-                <w:numId w:val="1"/>
-              </w:numPr>
               <w:tabs>
                 <w:tab w:val="left" w:pos="927"/>
               </w:tabs>
@@ -802,6 +851,15 @@
             <w:r>
               <w:t>System displays login screen.</w:t>
             </w:r>
+            <w:r>
+              <w:t xml:space="preserve"> </w:t>
+            </w:r>
+            <w:r>
+              <w:rPr>
+                <w:i/>
+              </w:rPr>
+              <w:t>(Diagram 2.0)</w:t>
+            </w:r>
           </w:p>
         </w:tc>
       </w:tr>
@@ -838,6 +896,21 @@
             <w:r>
               <w:t>System checks password/user id. Displays employee homepage.</w:t>
             </w:r>
+            <w:r>
+              <w:t xml:space="preserve"> </w:t>
+            </w:r>
+            <w:r>
+              <w:rPr>
+                <w:i/>
+              </w:rPr>
+              <w:t>(Diagram 2.1</w:t>
+            </w:r>
+            <w:r>
+              <w:rPr>
+                <w:i/>
+              </w:rPr>
+              <w:t>)</w:t>
+            </w:r>
           </w:p>
         </w:tc>
       </w:tr>
@@ -872,7 +945,30 @@
               </w:numPr>
             </w:pPr>
             <w:r>
-              <w:t>Accesses item database (ex. excel). Display inventory information.</w:t>
+              <w:t xml:space="preserve">Accesses item database (ex. </w:t>
+            </w:r>
+            <w:proofErr w:type="gramStart"/>
+            <w:r>
+              <w:t>excel</w:t>
+            </w:r>
+            <w:proofErr w:type="gramEnd"/>
+            <w:r>
+              <w:t>). Display inventory information.</w:t>
+            </w:r>
+            <w:r>
+              <w:t xml:space="preserve"> </w:t>
+            </w:r>
+            <w:r>
+              <w:rPr>
+                <w:i/>
+              </w:rPr>
+              <w:t>(Diagram 2.2</w:t>
+            </w:r>
+            <w:r>
+              <w:rPr>
+                <w:i/>
+              </w:rPr>
+              <w:t>)</w:t>
             </w:r>
           </w:p>
         </w:tc>
@@ -910,6 +1006,21 @@
             <w:r>
               <w:t>System displays form to add new inventory.</w:t>
             </w:r>
+            <w:r>
+              <w:t xml:space="preserve"> </w:t>
+            </w:r>
+            <w:r>
+              <w:rPr>
+                <w:i/>
+              </w:rPr>
+              <w:t>(Diagram 2.3</w:t>
+            </w:r>
+            <w:r>
+              <w:rPr>
+                <w:i/>
+              </w:rPr>
+              <w:t>)</w:t>
+            </w:r>
           </w:p>
         </w:tc>
       </w:tr>
@@ -946,6 +1057,21 @@
             <w:r>
               <w:t>Shows confirmation screen.</w:t>
             </w:r>
+            <w:r>
+              <w:t xml:space="preserve"> </w:t>
+            </w:r>
+            <w:r>
+              <w:rPr>
+                <w:i/>
+              </w:rPr>
+              <w:t>(Diagram 2.4</w:t>
+            </w:r>
+            <w:r>
+              <w:rPr>
+                <w:i/>
+              </w:rPr>
+              <w:t>)</w:t>
+            </w:r>
           </w:p>
         </w:tc>
       </w:tr>
@@ -981,6 +1107,21 @@
             </w:pPr>
             <w:r>
               <w:t>System updates database. System returns to inventory page. New item is present on inventory page.</w:t>
+            </w:r>
+            <w:r>
+              <w:t xml:space="preserve"> </w:t>
+            </w:r>
+            <w:r>
+              <w:rPr>
+                <w:i/>
+              </w:rPr>
+              <w:t>(Diagram 2.5</w:t>
+            </w:r>
+            <w:r>
+              <w:rPr>
+                <w:i/>
+              </w:rPr>
+              <w:t>)</w:t>
             </w:r>
           </w:p>
         </w:tc>
@@ -1033,8 +1174,6 @@
         </w:rPr>
         <w:t>Actor: Employee</w:t>
       </w:r>
-      <w:bookmarkStart w:id="0" w:name="_GoBack"/>
-      <w:bookmarkEnd w:id="0"/>
     </w:p>
     <w:tbl>
       <w:tblPr>
@@ -1108,6 +1247,21 @@
             <w:r>
               <w:t>System displays login screen.</w:t>
             </w:r>
+            <w:r>
+              <w:t xml:space="preserve"> </w:t>
+            </w:r>
+            <w:r>
+              <w:rPr>
+                <w:i/>
+              </w:rPr>
+              <w:t>(Diagram 3.0</w:t>
+            </w:r>
+            <w:r>
+              <w:rPr>
+                <w:i/>
+              </w:rPr>
+              <w:t>)</w:t>
+            </w:r>
           </w:p>
         </w:tc>
       </w:tr>
@@ -1144,6 +1298,21 @@
             <w:r>
               <w:t>System checks password/user id. Displays employee homepage.</w:t>
             </w:r>
+            <w:r>
+              <w:t xml:space="preserve"> </w:t>
+            </w:r>
+            <w:r>
+              <w:rPr>
+                <w:i/>
+              </w:rPr>
+              <w:t>(Diagram 3.1</w:t>
+            </w:r>
+            <w:r>
+              <w:rPr>
+                <w:i/>
+              </w:rPr>
+              <w:t>)</w:t>
+            </w:r>
           </w:p>
         </w:tc>
       </w:tr>
@@ -1178,7 +1347,30 @@
               </w:numPr>
             </w:pPr>
             <w:r>
-              <w:t>Accesses item database (ex. excel). Display inventory information.</w:t>
+              <w:t xml:space="preserve">Accesses item database (ex. </w:t>
+            </w:r>
+            <w:proofErr w:type="gramStart"/>
+            <w:r>
+              <w:t>excel</w:t>
+            </w:r>
+            <w:proofErr w:type="gramEnd"/>
+            <w:r>
+              <w:t>). Display inventory information.</w:t>
+            </w:r>
+            <w:r>
+              <w:t xml:space="preserve"> </w:t>
+            </w:r>
+            <w:r>
+              <w:rPr>
+                <w:i/>
+              </w:rPr>
+              <w:t>(Diagram 3.2</w:t>
+            </w:r>
+            <w:r>
+              <w:rPr>
+                <w:i/>
+              </w:rPr>
+              <w:t>)</w:t>
             </w:r>
           </w:p>
         </w:tc>
@@ -1216,6 +1408,21 @@
             <w:r>
               <w:t>System displays search menu.</w:t>
             </w:r>
+            <w:r>
+              <w:t xml:space="preserve"> </w:t>
+            </w:r>
+            <w:r>
+              <w:rPr>
+                <w:i/>
+              </w:rPr>
+              <w:t>(Diagram 3.3</w:t>
+            </w:r>
+            <w:r>
+              <w:rPr>
+                <w:i/>
+              </w:rPr>
+              <w:t>)</w:t>
+            </w:r>
           </w:p>
         </w:tc>
       </w:tr>
@@ -1233,10 +1440,7 @@
               </w:numPr>
             </w:pPr>
             <w:r>
-              <w:t>Employee</w:t>
-            </w:r>
-            <w:r>
-              <w:t xml:space="preserve"> inputs search item.</w:t>
+              <w:t>Employee inputs search item.</w:t>
             </w:r>
           </w:p>
         </w:tc>
@@ -1254,6 +1458,21 @@
             </w:pPr>
             <w:r>
               <w:t>System returns search results (current information on the item that was searched for).</w:t>
+            </w:r>
+            <w:r>
+              <w:t xml:space="preserve"> </w:t>
+            </w:r>
+            <w:r>
+              <w:rPr>
+                <w:i/>
+              </w:rPr>
+              <w:t>(Diagram 3.4</w:t>
+            </w:r>
+            <w:r>
+              <w:rPr>
+                <w:i/>
+              </w:rPr>
+              <w:t>)</w:t>
             </w:r>
           </w:p>
         </w:tc>
@@ -1272,10 +1491,7 @@
               </w:numPr>
             </w:pPr>
             <w:r>
-              <w:t>Employee</w:t>
-            </w:r>
-            <w:r>
-              <w:t xml:space="preserve"> selects “Edit” for that item.</w:t>
+              <w:t>Employee selects “Edit” for that item.</w:t>
             </w:r>
           </w:p>
         </w:tc>
@@ -1293,6 +1509,18 @@
             </w:pPr>
             <w:r>
               <w:t xml:space="preserve">System displays form to update information. </w:t>
+            </w:r>
+            <w:r>
+              <w:rPr>
+                <w:i/>
+              </w:rPr>
+              <w:t>(Diagram 3.5</w:t>
+            </w:r>
+            <w:r>
+              <w:rPr>
+                <w:i/>
+              </w:rPr>
+              <w:t>)</w:t>
             </w:r>
           </w:p>
         </w:tc>
@@ -1330,6 +1558,21 @@
             <w:r>
               <w:t>System displays confirmation page.</w:t>
             </w:r>
+            <w:r>
+              <w:t xml:space="preserve"> </w:t>
+            </w:r>
+            <w:r>
+              <w:rPr>
+                <w:i/>
+              </w:rPr>
+              <w:t>(Diagram 3.6</w:t>
+            </w:r>
+            <w:r>
+              <w:rPr>
+                <w:i/>
+              </w:rPr>
+              <w:t>)</w:t>
+            </w:r>
           </w:p>
         </w:tc>
       </w:tr>
@@ -1366,10 +1609,28 @@
             <w:r>
               <w:t>Old information overwritten with new information. Return to inventory screen. New item information is present.</w:t>
             </w:r>
+            <w:r>
+              <w:t xml:space="preserve"> </w:t>
+            </w:r>
+            <w:r>
+              <w:rPr>
+                <w:i/>
+              </w:rPr>
+              <w:t>(Diagram 3.7</w:t>
+            </w:r>
+            <w:bookmarkStart w:id="0" w:name="_GoBack"/>
+            <w:bookmarkEnd w:id="0"/>
+            <w:r>
+              <w:rPr>
+                <w:i/>
+              </w:rPr>
+              <w:t>)</w:t>
+            </w:r>
           </w:p>
         </w:tc>
       </w:tr>
     </w:tbl>
+    <w:p/>
     <w:p/>
     <w:sectPr>
       <w:pgSz w:w="12240" w:h="15840"/>
@@ -1382,7 +1643,7 @@
 </file>
 
 <file path=word/numbering.xml><?xml version="1.0" encoding="utf-8"?>
-<w:numbering xmlns:wpc="http://schemas.microsoft.com/office/word/2010/wordprocessingCanvas" xmlns:cx="http://schemas.microsoft.com/office/drawing/2014/chartex" xmlns:cx1="http://schemas.microsoft.com/office/drawing/2015/9/8/chartex" xmlns:cx2="http://schemas.microsoft.com/office/drawing/2015/10/21/chartex" xmlns:cx3="http://schemas.microsoft.com/office/drawing/2016/5/9/chartex" xmlns:cx4="http://schemas.microsoft.com/office/drawing/2016/5/10/chartex" xmlns:cx5="http://schemas.microsoft.com/office/drawing/2016/5/11/chartex" xmlns:mc="http://schemas.openxmlformats.org/markup-compatibility/2006" xmlns:o="urn:schemas-microsoft-com:office:office" xmlns:r="http://schemas.openxmlformats.org/officeDocument/2006/relationships" xmlns:m="http://schemas.openxmlformats.org/officeDocument/2006/math" xmlns:v="urn:schemas-microsoft-com:vml" xmlns:wp14="http://schemas.microsoft.com/office/word/2010/wordprocessingDrawing" xmlns:wp="http://schemas.openxmlformats.org/drawingml/2006/wordprocessingDrawing" xmlns:w10="urn:schemas-microsoft-com:office:word" xmlns:w="http://schemas.openxmlformats.org/wordprocessingml/2006/main" xmlns:w14="http://schemas.microsoft.com/office/word/2010/wordml" xmlns:w15="http://schemas.microsoft.com/office/word/2012/wordml" xmlns:w16se="http://schemas.microsoft.com/office/word/2015/wordml/symex" xmlns:wpg="http://schemas.microsoft.com/office/word/2010/wordprocessingGroup" xmlns:wpi="http://schemas.microsoft.com/office/word/2010/wordprocessingInk" xmlns:wne="http://schemas.microsoft.com/office/word/2006/wordml" xmlns:wps="http://schemas.microsoft.com/office/word/2010/wordprocessingShape" mc:Ignorable="w14 w15 w16se wp14">
+<w:numbering xmlns:wpc="http://schemas.microsoft.com/office/word/2010/wordprocessingCanvas" xmlns:cx="http://schemas.microsoft.com/office/drawing/2014/chartex" xmlns:cx1="http://schemas.microsoft.com/office/drawing/2015/9/8/chartex" xmlns:cx2="http://schemas.microsoft.com/office/drawing/2015/10/21/chartex" xmlns:cx3="http://schemas.microsoft.com/office/drawing/2016/5/9/chartex" xmlns:cx4="http://schemas.microsoft.com/office/drawing/2016/5/10/chartex" xmlns:cx5="http://schemas.microsoft.com/office/drawing/2016/5/11/chartex" xmlns:cx6="http://schemas.microsoft.com/office/drawing/2016/5/12/chartex" xmlns:cx7="http://schemas.microsoft.com/office/drawing/2016/5/13/chartex" xmlns:cx8="http://schemas.microsoft.com/office/drawing/2016/5/14/chartex" xmlns:mc="http://schemas.openxmlformats.org/markup-compatibility/2006" xmlns:aink="http://schemas.microsoft.com/office/drawing/2016/ink" xmlns:am3d="http://schemas.microsoft.com/office/drawing/2017/model3d" xmlns:o="urn:schemas-microsoft-com:office:office" xmlns:r="http://schemas.openxmlformats.org/officeDocument/2006/relationships" xmlns:m="http://schemas.openxmlformats.org/officeDocument/2006/math" xmlns:v="urn:schemas-microsoft-com:vml" xmlns:wp14="http://schemas.microsoft.com/office/word/2010/wordprocessingDrawing" xmlns:wp="http://schemas.openxmlformats.org/drawingml/2006/wordprocessingDrawing" xmlns:w10="urn:schemas-microsoft-com:office:word" xmlns:w="http://schemas.openxmlformats.org/wordprocessingml/2006/main" xmlns:w14="http://schemas.microsoft.com/office/word/2010/wordml" xmlns:w15="http://schemas.microsoft.com/office/word/2012/wordml" xmlns:w16cid="http://schemas.microsoft.com/office/word/2016/wordml/cid" xmlns:w16se="http://schemas.microsoft.com/office/word/2015/wordml/symex" xmlns:wpg="http://schemas.microsoft.com/office/word/2010/wordprocessingGroup" xmlns:wpi="http://schemas.microsoft.com/office/word/2010/wordprocessingInk" xmlns:wne="http://schemas.microsoft.com/office/word/2006/wordml" xmlns:wps="http://schemas.microsoft.com/office/word/2010/wordprocessingShape" mc:Ignorable="w14 w15 w16se w16cid wp14">
   <w:abstractNum w:abstractNumId="0" w15:restartNumberingAfterBreak="0">
     <w:nsid w:val="13374FE0"/>
     <w:multiLevelType w:val="hybridMultilevel"/>
@@ -1657,7 +1918,7 @@
 </file>
 
 <file path=word/styles.xml><?xml version="1.0" encoding="utf-8"?>
-<w:styles xmlns:mc="http://schemas.openxmlformats.org/markup-compatibility/2006" xmlns:r="http://schemas.openxmlformats.org/officeDocument/2006/relationships" xmlns:w="http://schemas.openxmlformats.org/wordprocessingml/2006/main" xmlns:w14="http://schemas.microsoft.com/office/word/2010/wordml" xmlns:w15="http://schemas.microsoft.com/office/word/2012/wordml" xmlns:w16se="http://schemas.microsoft.com/office/word/2015/wordml/symex" mc:Ignorable="w14 w15 w16se">
+<w:styles xmlns:mc="http://schemas.openxmlformats.org/markup-compatibility/2006" xmlns:r="http://schemas.openxmlformats.org/officeDocument/2006/relationships" xmlns:w="http://schemas.openxmlformats.org/wordprocessingml/2006/main" xmlns:w14="http://schemas.microsoft.com/office/word/2010/wordml" xmlns:w15="http://schemas.microsoft.com/office/word/2012/wordml" xmlns:w16cid="http://schemas.microsoft.com/office/word/2016/wordml/cid" xmlns:w16se="http://schemas.microsoft.com/office/word/2015/wordml/symex" mc:Ignorable="w14 w15 w16se w16cid">
   <w:docDefaults>
     <w:rPrDefault>
       <w:rPr>
@@ -1673,7 +1934,7 @@
       </w:pPr>
     </w:pPrDefault>
   </w:docDefaults>
-  <w:latentStyles w:defLockedState="0" w:defUIPriority="99" w:defSemiHidden="0" w:defUnhideWhenUsed="0" w:defQFormat="0" w:count="374">
+  <w:latentStyles w:defLockedState="0" w:defUIPriority="99" w:defSemiHidden="0" w:defUnhideWhenUsed="0" w:defQFormat="0" w:count="375">
     <w:lsdException w:name="Normal" w:uiPriority="0" w:qFormat="1"/>
     <w:lsdException w:name="heading 1" w:uiPriority="9" w:qFormat="1"/>
     <w:lsdException w:name="heading 2" w:semiHidden="1" w:uiPriority="9" w:unhideWhenUsed="1" w:qFormat="1"/>
@@ -1779,7 +2040,6 @@
     <w:lsdException w:name="HTML Sample" w:semiHidden="1" w:unhideWhenUsed="1"/>
     <w:lsdException w:name="HTML Typewriter" w:semiHidden="1" w:unhideWhenUsed="1"/>
     <w:lsdException w:name="HTML Variable" w:semiHidden="1" w:unhideWhenUsed="1"/>
-    <w:lsdException w:name="Normal Table" w:semiHidden="1" w:unhideWhenUsed="1"/>
     <w:lsdException w:name="annotation subject" w:semiHidden="1" w:unhideWhenUsed="1"/>
     <w:lsdException w:name="No List" w:semiHidden="1" w:unhideWhenUsed="1"/>
     <w:lsdException w:name="Outline List 1" w:semiHidden="1" w:unhideWhenUsed="1"/>
@@ -1826,10 +2086,8 @@
     <w:lsdException w:name="Table Subtle 2" w:semiHidden="1" w:unhideWhenUsed="1"/>
     <w:lsdException w:name="Table Web 1" w:semiHidden="1" w:unhideWhenUsed="1"/>
     <w:lsdException w:name="Table Web 2" w:semiHidden="1" w:unhideWhenUsed="1"/>
-    <w:lsdException w:name="Table Web 3" w:semiHidden="1" w:unhideWhenUsed="1"/>
     <w:lsdException w:name="Balloon Text" w:semiHidden="1" w:unhideWhenUsed="1"/>
     <w:lsdException w:name="Table Grid" w:uiPriority="39"/>
-    <w:lsdException w:name="Table Theme" w:semiHidden="1" w:unhideWhenUsed="1"/>
     <w:lsdException w:name="Placeholder Text" w:semiHidden="1"/>
     <w:lsdException w:name="No Spacing" w:uiPriority="1" w:qFormat="1"/>
     <w:lsdException w:name="Light Shading" w:uiPriority="60"/>
@@ -2048,10 +2306,12 @@
     <w:lsdException w:name="Mention" w:semiHidden="1" w:unhideWhenUsed="1"/>
     <w:lsdException w:name="Smart Hyperlink" w:semiHidden="1" w:unhideWhenUsed="1"/>
     <w:lsdException w:name="Hashtag" w:semiHidden="1" w:unhideWhenUsed="1"/>
+    <w:lsdException w:name="Unresolved Mention" w:semiHidden="1" w:unhideWhenUsed="1"/>
   </w:latentStyles>
   <w:style w:type="paragraph" w:default="1" w:styleId="Normal">
     <w:name w:val="Normal"/>
     <w:qFormat/>
+    <w:rsid w:val="009C599B"/>
   </w:style>
   <w:style w:type="character" w:default="1" w:styleId="DefaultParagraphFont">
     <w:name w:val="Default Paragraph Font"/>

</xml_diff>